<commit_message>
complete my own contribution
</commit_message>
<xml_diff>
--- a/Progress Check Form (2022_2023).docx
+++ b/Progress Check Form (2022_2023).docx
@@ -35,7 +35,7 @@
           </w:tcPr>
           <w:p>
             <w:pPr>
-              <w:pStyle w:val="NoSpacing"/>
+              <w:pStyle w:val="a8"/>
               <w:jc w:val="center"/>
               <w:rPr>
                 <w:sz w:val="32"/>
@@ -139,7 +139,7 @@
           </w:p>
           <w:p>
             <w:pPr>
-              <w:pStyle w:val="NoSpacing"/>
+              <w:pStyle w:val="a8"/>
               <w:jc w:val="center"/>
               <w:rPr>
                 <w:sz w:val="32"/>
@@ -154,7 +154,7 @@
           </w:p>
           <w:p>
             <w:pPr>
-              <w:pStyle w:val="NoSpacing"/>
+              <w:pStyle w:val="a8"/>
               <w:jc w:val="center"/>
               <w:rPr>
                 <w:sz w:val="32"/>
@@ -163,7 +163,7 @@
           </w:p>
           <w:p>
             <w:pPr>
-              <w:pStyle w:val="NoSpacing"/>
+              <w:pStyle w:val="a8"/>
               <w:jc w:val="center"/>
               <w:rPr>
                 <w:b/>
@@ -317,7 +317,7 @@
           </w:tcPr>
           <w:p>
             <w:pPr>
-              <w:pStyle w:val="ListParagraph"/>
+              <w:pStyle w:val="a9"/>
               <w:numPr>
                 <w:ilvl w:val="0"/>
                 <w:numId w:val="1"/>
@@ -336,7 +336,7 @@
           </w:p>
           <w:p>
             <w:pPr>
-              <w:pStyle w:val="ListParagraph"/>
+              <w:pStyle w:val="a9"/>
               <w:numPr>
                 <w:ilvl w:val="0"/>
                 <w:numId w:val="1"/>
@@ -355,7 +355,7 @@
           </w:p>
           <w:p>
             <w:pPr>
-              <w:pStyle w:val="ListParagraph"/>
+              <w:pStyle w:val="a9"/>
               <w:numPr>
                 <w:ilvl w:val="0"/>
                 <w:numId w:val="1"/>
@@ -383,7 +383,7 @@
           </w:p>
           <w:p>
             <w:pPr>
-              <w:pStyle w:val="ListParagraph"/>
+              <w:pStyle w:val="a9"/>
               <w:numPr>
                 <w:ilvl w:val="0"/>
                 <w:numId w:val="1"/>
@@ -405,7 +405,7 @@
           </w:p>
           <w:p>
             <w:pPr>
-              <w:pStyle w:val="ListParagraph"/>
+              <w:pStyle w:val="a9"/>
               <w:numPr>
                 <w:ilvl w:val="0"/>
                 <w:numId w:val="1"/>
@@ -413,14 +413,10 @@
               <w:spacing w:after="100" w:afterAutospacing="1"/>
             </w:pPr>
             <w:r>
-              <w:t>For the Implementation part, (</w:t>
-            </w:r>
-            <w:r>
-              <w:rPr>
-                <w:rFonts w:asciiTheme="minorEastAsia" w:eastAsiaTheme="minorEastAsia" w:hAnsiTheme="minorEastAsia" w:hint="eastAsia"/>
-                <w:lang w:eastAsia="zh-CN"/>
-              </w:rPr>
-              <w:t>你们两做了啥)</w:t>
+              <w:t xml:space="preserve">For the Implementation part, </w:t>
+            </w:r>
+            <w:r>
+              <w:t>we have already setup development environment.</w:t>
             </w:r>
           </w:p>
         </w:tc>
@@ -630,22 +626,57 @@
           <w:p>
             <w:pPr>
               <w:spacing w:after="100" w:afterAutospacing="1"/>
+              <w:jc w:val="center"/>
               <w:rPr>
                 <w:kern w:val="32"/>
                 <w:szCs w:val="32"/>
                 <w:lang w:eastAsia="zh-TW"/>
               </w:rPr>
             </w:pPr>
-          </w:p>
-          <w:p>
-            <w:pPr>
-              <w:spacing w:after="100" w:afterAutospacing="1"/>
+            <w:r>
               <w:rPr>
                 <w:kern w:val="32"/>
                 <w:szCs w:val="32"/>
                 <w:lang w:eastAsia="zh-TW"/>
               </w:rPr>
-            </w:pPr>
+              <w:t>V</w:t>
+            </w:r>
+            <w:r>
+              <w:rPr>
+                <w:rFonts w:eastAsiaTheme="minorEastAsia"/>
+                <w:kern w:val="32"/>
+                <w:szCs w:val="32"/>
+                <w:lang w:eastAsia="zh-CN"/>
+              </w:rPr>
+              <w:t>eronica</w:t>
+            </w:r>
+          </w:p>
+          <w:p>
+            <w:pPr>
+              <w:spacing w:after="100" w:afterAutospacing="1"/>
+              <w:jc w:val="center"/>
+              <w:rPr>
+                <w:kern w:val="32"/>
+                <w:szCs w:val="32"/>
+                <w:lang w:eastAsia="zh-TW"/>
+              </w:rPr>
+            </w:pPr>
+            <w:r>
+              <w:rPr>
+                <w:kern w:val="32"/>
+                <w:szCs w:val="32"/>
+                <w:lang w:eastAsia="zh-TW"/>
+              </w:rPr>
+              <w:t>P2010</w:t>
+            </w:r>
+            <w:r>
+              <w:rPr>
+                <w:kern w:val="32"/>
+                <w:szCs w:val="32"/>
+                <w:lang w:eastAsia="zh-TW"/>
+              </w:rPr>
+              <w:t>562</w:t>
+            </w:r>
           </w:p>
         </w:tc>
         <w:tc>
@@ -655,12 +686,69 @@
           </w:tcPr>
           <w:p>
             <w:pPr>
-              <w:spacing w:after="100" w:afterAutospacing="1"/>
-              <w:rPr>
-                <w:kern w:val="32"/>
-                <w:szCs w:val="32"/>
-              </w:rPr>
-            </w:pPr>
+              <w:rPr>
+                <w:kern w:val="32"/>
+                <w:szCs w:val="32"/>
+              </w:rPr>
+            </w:pPr>
+            <w:r>
+              <w:rPr>
+                <w:kern w:val="32"/>
+                <w:szCs w:val="32"/>
+              </w:rPr>
+              <w:t xml:space="preserve">Design user interfaces </w:t>
+            </w:r>
+            <w:r>
+              <w:rPr>
+                <w:kern w:val="32"/>
+                <w:szCs w:val="32"/>
+              </w:rPr>
+              <w:t>(C, D)</w:t>
+            </w:r>
+          </w:p>
+          <w:p>
+            <w:pPr>
+              <w:spacing w:after="100" w:afterAutospacing="1" w:line="140" w:lineRule="atLeast"/>
+              <w:rPr>
+                <w:kern w:val="32"/>
+                <w:szCs w:val="32"/>
+              </w:rPr>
+            </w:pPr>
+            <w:r>
+              <w:rPr>
+                <w:kern w:val="32"/>
+                <w:szCs w:val="32"/>
+              </w:rPr>
+              <w:t>Draw ER diagram and currently work on back-end</w:t>
+            </w:r>
+            <w:r>
+              <w:rPr>
+                <w:kern w:val="32"/>
+                <w:szCs w:val="32"/>
+              </w:rPr>
+              <w:t xml:space="preserve"> </w:t>
+            </w:r>
+            <w:r>
+              <w:rPr>
+                <w:kern w:val="32"/>
+                <w:szCs w:val="32"/>
+              </w:rPr>
+              <w:t xml:space="preserve">                       </w:t>
+            </w:r>
+            <w:r>
+              <w:rPr>
+                <w:kern w:val="32"/>
+                <w:szCs w:val="32"/>
+              </w:rPr>
+              <w:t>P</w:t>
+            </w:r>
+            <w:r>
+              <w:rPr>
+                <w:kern w:val="32"/>
+                <w:szCs w:val="32"/>
+              </w:rPr>
+              <w:t>articipate in R&amp;D discussions</w:t>
+            </w:r>
           </w:p>
         </w:tc>
       </w:tr>
@@ -1525,10 +1613,10 @@
     <w:lsdException w:name="Unresolved Mention" w:semiHidden="1" w:unhideWhenUsed="1"/>
     <w:lsdException w:name="Smart Link" w:semiHidden="1" w:unhideWhenUsed="1"/>
   </w:latentStyles>
-  <w:style w:type="paragraph" w:default="1" w:styleId="Normal">
+  <w:style w:type="paragraph" w:default="1" w:styleId="a">
     <w:name w:val="Normal"/>
     <w:qFormat/>
-    <w:rsid w:val="00680C04"/>
+    <w:rsid w:val="00FB23DD"/>
     <w:pPr>
       <w:spacing w:after="0" w:line="240" w:lineRule="auto"/>
     </w:pPr>
@@ -1539,13 +1627,13 @@
       <w:lang w:eastAsia="en-US"/>
     </w:rPr>
   </w:style>
-  <w:style w:type="character" w:default="1" w:styleId="DefaultParagraphFont">
+  <w:style w:type="character" w:default="1" w:styleId="a0">
     <w:name w:val="Default Paragraph Font"/>
     <w:uiPriority w:val="1"/>
     <w:semiHidden/>
     <w:unhideWhenUsed/>
   </w:style>
-  <w:style w:type="table" w:default="1" w:styleId="TableNormal">
+  <w:style w:type="table" w:default="1" w:styleId="a1">
     <w:name w:val="Normal Table"/>
     <w:uiPriority w:val="99"/>
     <w:semiHidden/>
@@ -1560,15 +1648,15 @@
       </w:tblCellMar>
     </w:tblPr>
   </w:style>
-  <w:style w:type="numbering" w:default="1" w:styleId="NoList">
+  <w:style w:type="numbering" w:default="1" w:styleId="a2">
     <w:name w:val="No List"/>
     <w:uiPriority w:val="99"/>
     <w:semiHidden/>
     <w:unhideWhenUsed/>
   </w:style>
-  <w:style w:type="table" w:styleId="TableGrid">
+  <w:style w:type="table" w:styleId="a3">
     <w:name w:val="Table Grid"/>
-    <w:basedOn w:val="TableNormal"/>
+    <w:basedOn w:val="a1"/>
     <w:uiPriority w:val="59"/>
     <w:rsid w:val="00680C04"/>
     <w:pPr>
@@ -1590,10 +1678,10 @@
       </w:tblBorders>
     </w:tblPr>
   </w:style>
-  <w:style w:type="paragraph" w:styleId="Header">
+  <w:style w:type="paragraph" w:styleId="a4">
     <w:name w:val="header"/>
-    <w:basedOn w:val="Normal"/>
-    <w:link w:val="HeaderChar"/>
+    <w:basedOn w:val="a"/>
+    <w:link w:val="a5"/>
     <w:uiPriority w:val="99"/>
     <w:unhideWhenUsed/>
     <w:rsid w:val="0052573D"/>
@@ -1604,10 +1692,10 @@
       </w:tabs>
     </w:pPr>
   </w:style>
-  <w:style w:type="character" w:customStyle="1" w:styleId="HeaderChar">
-    <w:name w:val="Header Char"/>
-    <w:basedOn w:val="DefaultParagraphFont"/>
-    <w:link w:val="Header"/>
+  <w:style w:type="character" w:customStyle="1" w:styleId="a5">
+    <w:name w:val="页眉 字符"/>
+    <w:basedOn w:val="a0"/>
+    <w:link w:val="a4"/>
     <w:uiPriority w:val="99"/>
     <w:rsid w:val="0052573D"/>
     <w:rPr>
@@ -1617,10 +1705,10 @@
       <w:lang w:eastAsia="en-US"/>
     </w:rPr>
   </w:style>
-  <w:style w:type="paragraph" w:styleId="Footer">
+  <w:style w:type="paragraph" w:styleId="a6">
     <w:name w:val="footer"/>
-    <w:basedOn w:val="Normal"/>
-    <w:link w:val="FooterChar"/>
+    <w:basedOn w:val="a"/>
+    <w:link w:val="a7"/>
     <w:uiPriority w:val="99"/>
     <w:unhideWhenUsed/>
     <w:rsid w:val="0052573D"/>
@@ -1631,10 +1719,10 @@
       </w:tabs>
     </w:pPr>
   </w:style>
-  <w:style w:type="character" w:customStyle="1" w:styleId="FooterChar">
-    <w:name w:val="Footer Char"/>
-    <w:basedOn w:val="DefaultParagraphFont"/>
-    <w:link w:val="Footer"/>
+  <w:style w:type="character" w:customStyle="1" w:styleId="a7">
+    <w:name w:val="页脚 字符"/>
+    <w:basedOn w:val="a0"/>
+    <w:link w:val="a6"/>
     <w:uiPriority w:val="99"/>
     <w:rsid w:val="0052573D"/>
     <w:rPr>
@@ -1644,7 +1732,7 @@
       <w:lang w:eastAsia="en-US"/>
     </w:rPr>
   </w:style>
-  <w:style w:type="paragraph" w:styleId="NoSpacing">
+  <w:style w:type="paragraph" w:styleId="a8">
     <w:name w:val="No Spacing"/>
     <w:uiPriority w:val="1"/>
     <w:qFormat/>
@@ -1659,9 +1747,9 @@
       <w:lang w:eastAsia="en-US"/>
     </w:rPr>
   </w:style>
-  <w:style w:type="paragraph" w:styleId="ListParagraph">
+  <w:style w:type="paragraph" w:styleId="a9">
     <w:name w:val="List Paragraph"/>
-    <w:basedOn w:val="Normal"/>
+    <w:basedOn w:val="a"/>
     <w:uiPriority w:val="34"/>
     <w:qFormat/>
     <w:rsid w:val="004A310B"/>

</xml_diff>

<commit_message>
Progress Check Form Final Version
</commit_message>
<xml_diff>
--- a/Progress Check Form (2022_2023).docx
+++ b/Progress Check Form (2022_2023).docx
@@ -35,7 +35,7 @@
           </w:tcPr>
           <w:p>
             <w:pPr>
-              <w:pStyle w:val="a8"/>
+              <w:pStyle w:val="NoSpacing"/>
               <w:jc w:val="center"/>
               <w:rPr>
                 <w:sz w:val="32"/>
@@ -139,7 +139,7 @@
           </w:p>
           <w:p>
             <w:pPr>
-              <w:pStyle w:val="a8"/>
+              <w:pStyle w:val="NoSpacing"/>
               <w:jc w:val="center"/>
               <w:rPr>
                 <w:sz w:val="32"/>
@@ -154,7 +154,7 @@
           </w:p>
           <w:p>
             <w:pPr>
-              <w:pStyle w:val="a8"/>
+              <w:pStyle w:val="NoSpacing"/>
               <w:jc w:val="center"/>
               <w:rPr>
                 <w:sz w:val="32"/>
@@ -163,7 +163,7 @@
           </w:p>
           <w:p>
             <w:pPr>
-              <w:pStyle w:val="a8"/>
+              <w:pStyle w:val="NoSpacing"/>
               <w:jc w:val="center"/>
               <w:rPr>
                 <w:b/>
@@ -317,106 +317,103 @@
           </w:tcPr>
           <w:p>
             <w:pPr>
-              <w:pStyle w:val="a9"/>
+              <w:pStyle w:val="ListParagraph"/>
               <w:numPr>
                 <w:ilvl w:val="0"/>
-                <w:numId w:val="1"/>
+                <w:numId w:val="4"/>
               </w:numPr>
               <w:spacing w:after="100" w:afterAutospacing="1"/>
             </w:pPr>
             <w:r>
-              <w:t xml:space="preserve">We have </w:t>
-            </w:r>
-            <w:r>
-              <w:t>finished</w:t>
-            </w:r>
-            <w:r>
-              <w:t xml:space="preserve"> the Initiating part, which includes forming project team and eliciting the requirements.</w:t>
-            </w:r>
-          </w:p>
-          <w:p>
-            <w:pPr>
-              <w:pStyle w:val="a9"/>
+              <w:t xml:space="preserve">The Project has initiated. </w:t>
+            </w:r>
+          </w:p>
+          <w:p>
+            <w:pPr>
+              <w:pStyle w:val="ListParagraph"/>
+              <w:spacing w:after="100" w:afterAutospacing="1"/>
+            </w:pPr>
+          </w:p>
+          <w:p>
+            <w:pPr>
+              <w:pStyle w:val="ListParagraph"/>
               <w:numPr>
                 <w:ilvl w:val="0"/>
-                <w:numId w:val="1"/>
+                <w:numId w:val="4"/>
               </w:numPr>
               <w:spacing w:after="100" w:afterAutospacing="1"/>
             </w:pPr>
             <w:r>
-              <w:t xml:space="preserve">We have </w:t>
-            </w:r>
-            <w:r>
-              <w:t>finished</w:t>
-            </w:r>
-            <w:r>
-              <w:t xml:space="preserve"> the Analysis part, which includes analyzing the requirements, background study and developing the project work plan.</w:t>
-            </w:r>
-          </w:p>
-          <w:p>
-            <w:pPr>
-              <w:pStyle w:val="a9"/>
+              <w:t>Analysis phase has completed, including background study, requirement analysis, and the project work plan.</w:t>
+            </w:r>
+          </w:p>
+          <w:p>
+            <w:pPr>
+              <w:pStyle w:val="ListParagraph"/>
+              <w:spacing w:after="100" w:afterAutospacing="1"/>
+            </w:pPr>
+          </w:p>
+          <w:p>
+            <w:pPr>
+              <w:pStyle w:val="ListParagraph"/>
               <w:numPr>
                 <w:ilvl w:val="0"/>
-                <w:numId w:val="1"/>
+                <w:numId w:val="4"/>
               </w:numPr>
               <w:spacing w:after="100" w:afterAutospacing="1"/>
             </w:pPr>
             <w:r>
-              <w:t>For the background study, at first, we planned to use Android Studio to develop our mobile app,</w:t>
-            </w:r>
-            <w:r>
-              <w:t xml:space="preserve"> </w:t>
-            </w:r>
-            <w:r>
-              <w:t xml:space="preserve">but after a week of </w:t>
-            </w:r>
-            <w:r>
-              <w:t>studying</w:t>
-            </w:r>
-            <w:r>
-              <w:t>, we decided to change the plan and make a mobile web app</w:t>
-            </w:r>
-            <w:r>
-              <w:t>.</w:t>
-            </w:r>
-          </w:p>
-          <w:p>
-            <w:pPr>
-              <w:pStyle w:val="a9"/>
+              <w:t xml:space="preserve">For the Design part, we have designed the software architecture, the data modeling, and a </w:t>
+            </w:r>
+            <w:r>
+              <w:t>draft graphical user interface</w:t>
+            </w:r>
+            <w:r>
+              <w:t>, but we are still perfecting the ER diagram due to some subtle flaws.</w:t>
+            </w:r>
+          </w:p>
+          <w:p>
+            <w:pPr>
+              <w:pStyle w:val="ListParagraph"/>
+              <w:spacing w:after="100" w:afterAutospacing="1"/>
+            </w:pPr>
+          </w:p>
+          <w:p>
+            <w:pPr>
+              <w:pStyle w:val="ListParagraph"/>
               <w:numPr>
                 <w:ilvl w:val="0"/>
-                <w:numId w:val="1"/>
+                <w:numId w:val="4"/>
               </w:numPr>
               <w:spacing w:after="100" w:afterAutospacing="1"/>
             </w:pPr>
             <w:r>
-              <w:t xml:space="preserve">For the Design part, we have designed the software architecture, </w:t>
-            </w:r>
-            <w:r>
-              <w:t xml:space="preserve">the database and the user interfaces, </w:t>
-            </w:r>
-            <w:r>
-              <w:t>but we are still modifying the ER diagram</w:t>
-            </w:r>
-            <w:r>
-              <w:t>.</w:t>
-            </w:r>
-          </w:p>
-          <w:p>
-            <w:pPr>
-              <w:pStyle w:val="a9"/>
+              <w:t>The implementation part has started. As for the back end, we have decided to use Java as our primary development language. Correspondingly, Spring Boot has been applied to our project to develop a server-side program using a Restful API. As for the front end, we've decided to use Vue.js to build a mobile web app.</w:t>
+            </w:r>
+          </w:p>
+          <w:p>
+            <w:pPr>
+              <w:pStyle w:val="ListParagraph"/>
+              <w:spacing w:after="100" w:afterAutospacing="1"/>
+            </w:pPr>
+          </w:p>
+          <w:p>
+            <w:pPr>
+              <w:pStyle w:val="ListParagraph"/>
               <w:numPr>
                 <w:ilvl w:val="0"/>
-                <w:numId w:val="1"/>
+                <w:numId w:val="4"/>
               </w:numPr>
               <w:spacing w:after="100" w:afterAutospacing="1"/>
             </w:pPr>
             <w:r>
-              <w:t xml:space="preserve">For the Implementation part, </w:t>
-            </w:r>
-            <w:r>
-              <w:t>we have already setup development environment.</w:t>
+              <w:t xml:space="preserve">The development environment has been </w:t>
+            </w:r>
+            <w:r>
+              <w:t xml:space="preserve">successfully </w:t>
+            </w:r>
+            <w:r>
+              <w:t>setup.</w:t>
             </w:r>
           </w:p>
         </w:tc>
@@ -667,15 +664,7 @@
                 <w:szCs w:val="32"/>
                 <w:lang w:eastAsia="zh-TW"/>
               </w:rPr>
-              <w:t>P2010</w:t>
-            </w:r>
-            <w:r>
-              <w:rPr>
-                <w:kern w:val="32"/>
-                <w:szCs w:val="32"/>
-                <w:lang w:eastAsia="zh-TW"/>
-              </w:rPr>
-              <w:t>562</w:t>
+              <w:t>P2010562</w:t>
             </w:r>
           </w:p>
         </w:tc>
@@ -719,28 +708,14 @@
                 <w:kern w:val="32"/>
                 <w:szCs w:val="32"/>
               </w:rPr>
-              <w:t>Draw ER diagram and currently work on back-end</w:t>
-            </w:r>
-            <w:r>
-              <w:rPr>
-                <w:kern w:val="32"/>
-                <w:szCs w:val="32"/>
-              </w:rPr>
-              <w:t xml:space="preserve"> </w:t>
-            </w:r>
-            <w:r>
-              <w:rPr>
-                <w:kern w:val="32"/>
-                <w:szCs w:val="32"/>
-              </w:rPr>
-              <w:t xml:space="preserve">                       </w:t>
-            </w:r>
-            <w:r>
-              <w:rPr>
-                <w:kern w:val="32"/>
-                <w:szCs w:val="32"/>
-              </w:rPr>
-              <w:t>P</w:t>
+              <w:t xml:space="preserve">Draw ER diagram and currently work on back-end </w:t>
+            </w:r>
+            <w:r>
+              <w:rPr>
+                <w:kern w:val="32"/>
+                <w:szCs w:val="32"/>
+              </w:rPr>
+              <w:t xml:space="preserve">                       P</w:t>
             </w:r>
             <w:r>
               <w:rPr>
@@ -763,22 +738,40 @@
           <w:p>
             <w:pPr>
               <w:spacing w:after="100" w:afterAutospacing="1"/>
+              <w:jc w:val="center"/>
               <w:rPr>
                 <w:kern w:val="32"/>
                 <w:szCs w:val="32"/>
                 <w:lang w:eastAsia="zh-TW"/>
               </w:rPr>
             </w:pPr>
+            <w:r>
+              <w:rPr>
+                <w:kern w:val="32"/>
+                <w:szCs w:val="32"/>
+                <w:lang w:eastAsia="zh-TW"/>
+              </w:rPr>
+              <w:t>Polo</w:t>
+            </w:r>
           </w:p>
           <w:p>
             <w:pPr>
               <w:spacing w:after="100" w:afterAutospacing="1"/>
+              <w:jc w:val="center"/>
               <w:rPr>
                 <w:kern w:val="32"/>
                 <w:szCs w:val="32"/>
                 <w:lang w:eastAsia="zh-TW"/>
               </w:rPr>
             </w:pPr>
+            <w:r>
+              <w:rPr>
+                <w:kern w:val="32"/>
+                <w:szCs w:val="32"/>
+                <w:lang w:eastAsia="zh-TW"/>
+              </w:rPr>
+              <w:t>P2010556</w:t>
+            </w:r>
           </w:p>
         </w:tc>
         <w:tc>
@@ -788,102 +781,48 @@
           </w:tcPr>
           <w:p>
             <w:pPr>
-              <w:spacing w:after="100" w:afterAutospacing="1"/>
-              <w:rPr>
-                <w:kern w:val="32"/>
-                <w:szCs w:val="32"/>
-              </w:rPr>
-            </w:pPr>
-          </w:p>
-        </w:tc>
-      </w:tr>
-      <w:tr>
-        <w:trPr>
-          <w:trHeight w:val="164"/>
-        </w:trPr>
-        <w:tc>
-          <w:tcPr>
-            <w:tcW w:w="1908" w:type="dxa"/>
-          </w:tcPr>
-          <w:p>
-            <w:pPr>
-              <w:spacing w:after="100" w:afterAutospacing="1"/>
-              <w:rPr>
-                <w:kern w:val="32"/>
-                <w:szCs w:val="32"/>
-                <w:lang w:eastAsia="zh-TW"/>
-              </w:rPr>
-            </w:pPr>
-          </w:p>
-          <w:p>
-            <w:pPr>
-              <w:spacing w:after="100" w:afterAutospacing="1"/>
-              <w:rPr>
-                <w:kern w:val="32"/>
-                <w:szCs w:val="32"/>
-                <w:lang w:eastAsia="zh-TW"/>
-              </w:rPr>
-            </w:pPr>
-          </w:p>
-        </w:tc>
-        <w:tc>
-          <w:tcPr>
-            <w:tcW w:w="7328" w:type="dxa"/>
-            <w:gridSpan w:val="4"/>
-          </w:tcPr>
-          <w:p>
-            <w:pPr>
-              <w:spacing w:after="100" w:afterAutospacing="1"/>
-              <w:rPr>
-                <w:kern w:val="32"/>
-                <w:szCs w:val="32"/>
-              </w:rPr>
-            </w:pPr>
-          </w:p>
-        </w:tc>
-      </w:tr>
-      <w:tr>
-        <w:trPr>
-          <w:trHeight w:val="164"/>
-        </w:trPr>
-        <w:tc>
-          <w:tcPr>
-            <w:tcW w:w="1908" w:type="dxa"/>
-          </w:tcPr>
-          <w:p>
-            <w:pPr>
-              <w:spacing w:after="100" w:afterAutospacing="1"/>
-              <w:rPr>
-                <w:kern w:val="32"/>
-                <w:szCs w:val="32"/>
-                <w:lang w:eastAsia="zh-TW"/>
-              </w:rPr>
-            </w:pPr>
-          </w:p>
-          <w:p>
-            <w:pPr>
-              <w:spacing w:after="100" w:afterAutospacing="1"/>
-              <w:rPr>
-                <w:kern w:val="32"/>
-                <w:szCs w:val="32"/>
-                <w:lang w:eastAsia="zh-TW"/>
-              </w:rPr>
-            </w:pPr>
-          </w:p>
-        </w:tc>
-        <w:tc>
-          <w:tcPr>
-            <w:tcW w:w="7328" w:type="dxa"/>
-            <w:gridSpan w:val="4"/>
-          </w:tcPr>
-          <w:p>
-            <w:pPr>
-              <w:spacing w:after="100" w:afterAutospacing="1"/>
-              <w:rPr>
-                <w:kern w:val="32"/>
-                <w:szCs w:val="32"/>
-              </w:rPr>
-            </w:pPr>
+              <w:rPr>
+                <w:kern w:val="32"/>
+                <w:szCs w:val="32"/>
+              </w:rPr>
+            </w:pPr>
+            <w:r>
+              <w:rPr>
+                <w:kern w:val="32"/>
+                <w:szCs w:val="32"/>
+              </w:rPr>
+              <w:t>Design the system architecture.</w:t>
+            </w:r>
+          </w:p>
+          <w:p>
+            <w:pPr>
+              <w:rPr>
+                <w:kern w:val="32"/>
+                <w:szCs w:val="32"/>
+              </w:rPr>
+            </w:pPr>
+            <w:r>
+              <w:rPr>
+                <w:kern w:val="32"/>
+                <w:szCs w:val="32"/>
+              </w:rPr>
+              <w:t>Code data model classes.</w:t>
+            </w:r>
+          </w:p>
+          <w:p>
+            <w:pPr>
+              <w:rPr>
+                <w:kern w:val="32"/>
+                <w:szCs w:val="32"/>
+              </w:rPr>
+            </w:pPr>
+            <w:r>
+              <w:rPr>
+                <w:kern w:val="32"/>
+                <w:szCs w:val="32"/>
+              </w:rPr>
+              <w:t>Participate in R&amp;D discussion.</w:t>
+            </w:r>
           </w:p>
         </w:tc>
       </w:tr>
@@ -1206,6 +1145,95 @@
       </w:pPr>
     </w:lvl>
   </w:abstractNum>
+  <w:abstractNum w:abstractNumId="3" w15:restartNumberingAfterBreak="0">
+    <w:nsid w:val="355966BD"/>
+    <w:multiLevelType w:val="hybridMultilevel"/>
+    <w:tmpl w:val="E39C72A6"/>
+    <w:lvl w:ilvl="0" w:tplc="04090001">
+      <w:start w:val="1"/>
+      <w:numFmt w:val="bullet"/>
+      <w:lvlText w:val=""/>
+      <w:lvlJc w:val="left"/>
+      <w:pPr>
+        <w:ind w:left="720" w:hanging="360"/>
+      </w:pPr>
+      <w:rPr>
+        <w:rFonts w:ascii="Symbol" w:hAnsi="Symbol" w:hint="default"/>
+      </w:rPr>
+    </w:lvl>
+    <w:lvl w:ilvl="1" w:tplc="FFFFFFFF" w:tentative="1">
+      <w:start w:val="1"/>
+      <w:numFmt w:val="lowerLetter"/>
+      <w:lvlText w:val="%2."/>
+      <w:lvlJc w:val="left"/>
+      <w:pPr>
+        <w:ind w:left="1440" w:hanging="360"/>
+      </w:pPr>
+    </w:lvl>
+    <w:lvl w:ilvl="2" w:tplc="FFFFFFFF" w:tentative="1">
+      <w:start w:val="1"/>
+      <w:numFmt w:val="lowerRoman"/>
+      <w:lvlText w:val="%3."/>
+      <w:lvlJc w:val="right"/>
+      <w:pPr>
+        <w:ind w:left="2160" w:hanging="180"/>
+      </w:pPr>
+    </w:lvl>
+    <w:lvl w:ilvl="3" w:tplc="FFFFFFFF" w:tentative="1">
+      <w:start w:val="1"/>
+      <w:numFmt w:val="decimal"/>
+      <w:lvlText w:val="%4."/>
+      <w:lvlJc w:val="left"/>
+      <w:pPr>
+        <w:ind w:left="2880" w:hanging="360"/>
+      </w:pPr>
+    </w:lvl>
+    <w:lvl w:ilvl="4" w:tplc="FFFFFFFF" w:tentative="1">
+      <w:start w:val="1"/>
+      <w:numFmt w:val="lowerLetter"/>
+      <w:lvlText w:val="%5."/>
+      <w:lvlJc w:val="left"/>
+      <w:pPr>
+        <w:ind w:left="3600" w:hanging="360"/>
+      </w:pPr>
+    </w:lvl>
+    <w:lvl w:ilvl="5" w:tplc="FFFFFFFF" w:tentative="1">
+      <w:start w:val="1"/>
+      <w:numFmt w:val="lowerRoman"/>
+      <w:lvlText w:val="%6."/>
+      <w:lvlJc w:val="right"/>
+      <w:pPr>
+        <w:ind w:left="4320" w:hanging="180"/>
+      </w:pPr>
+    </w:lvl>
+    <w:lvl w:ilvl="6" w:tplc="FFFFFFFF" w:tentative="1">
+      <w:start w:val="1"/>
+      <w:numFmt w:val="decimal"/>
+      <w:lvlText w:val="%7."/>
+      <w:lvlJc w:val="left"/>
+      <w:pPr>
+        <w:ind w:left="5040" w:hanging="360"/>
+      </w:pPr>
+    </w:lvl>
+    <w:lvl w:ilvl="7" w:tplc="FFFFFFFF" w:tentative="1">
+      <w:start w:val="1"/>
+      <w:numFmt w:val="lowerLetter"/>
+      <w:lvlText w:val="%8."/>
+      <w:lvlJc w:val="left"/>
+      <w:pPr>
+        <w:ind w:left="5760" w:hanging="360"/>
+      </w:pPr>
+    </w:lvl>
+    <w:lvl w:ilvl="8" w:tplc="FFFFFFFF" w:tentative="1">
+      <w:start w:val="1"/>
+      <w:numFmt w:val="lowerRoman"/>
+      <w:lvlText w:val="%9."/>
+      <w:lvlJc w:val="right"/>
+      <w:pPr>
+        <w:ind w:left="6480" w:hanging="180"/>
+      </w:pPr>
+    </w:lvl>
+  </w:abstractNum>
   <w:num w:numId="1" w16cid:durableId="1529366395">
     <w:abstractNumId w:val="0"/>
   </w:num>
@@ -1214,6 +1242,9 @@
   </w:num>
   <w:num w:numId="3" w16cid:durableId="1031107160">
     <w:abstractNumId w:val="2"/>
+  </w:num>
+  <w:num w:numId="4" w16cid:durableId="938684608">
+    <w:abstractNumId w:val="3"/>
   </w:num>
 </w:numbering>
 </file>
@@ -1613,7 +1644,7 @@
     <w:lsdException w:name="Unresolved Mention" w:semiHidden="1" w:unhideWhenUsed="1"/>
     <w:lsdException w:name="Smart Link" w:semiHidden="1" w:unhideWhenUsed="1"/>
   </w:latentStyles>
-  <w:style w:type="paragraph" w:default="1" w:styleId="a">
+  <w:style w:type="paragraph" w:default="1" w:styleId="Normal">
     <w:name w:val="Normal"/>
     <w:qFormat/>
     <w:rsid w:val="00FB23DD"/>
@@ -1627,13 +1658,13 @@
       <w:lang w:eastAsia="en-US"/>
     </w:rPr>
   </w:style>
-  <w:style w:type="character" w:default="1" w:styleId="a0">
+  <w:style w:type="character" w:default="1" w:styleId="DefaultParagraphFont">
     <w:name w:val="Default Paragraph Font"/>
     <w:uiPriority w:val="1"/>
     <w:semiHidden/>
     <w:unhideWhenUsed/>
   </w:style>
-  <w:style w:type="table" w:default="1" w:styleId="a1">
+  <w:style w:type="table" w:default="1" w:styleId="TableNormal">
     <w:name w:val="Normal Table"/>
     <w:uiPriority w:val="99"/>
     <w:semiHidden/>
@@ -1648,15 +1679,15 @@
       </w:tblCellMar>
     </w:tblPr>
   </w:style>
-  <w:style w:type="numbering" w:default="1" w:styleId="a2">
+  <w:style w:type="numbering" w:default="1" w:styleId="NoList">
     <w:name w:val="No List"/>
     <w:uiPriority w:val="99"/>
     <w:semiHidden/>
     <w:unhideWhenUsed/>
   </w:style>
-  <w:style w:type="table" w:styleId="a3">
+  <w:style w:type="table" w:styleId="TableGrid">
     <w:name w:val="Table Grid"/>
-    <w:basedOn w:val="a1"/>
+    <w:basedOn w:val="TableNormal"/>
     <w:uiPriority w:val="59"/>
     <w:rsid w:val="00680C04"/>
     <w:pPr>
@@ -1678,10 +1709,10 @@
       </w:tblBorders>
     </w:tblPr>
   </w:style>
-  <w:style w:type="paragraph" w:styleId="a4">
+  <w:style w:type="paragraph" w:styleId="Header">
     <w:name w:val="header"/>
-    <w:basedOn w:val="a"/>
-    <w:link w:val="a5"/>
+    <w:basedOn w:val="Normal"/>
+    <w:link w:val="HeaderChar"/>
     <w:uiPriority w:val="99"/>
     <w:unhideWhenUsed/>
     <w:rsid w:val="0052573D"/>
@@ -1692,10 +1723,10 @@
       </w:tabs>
     </w:pPr>
   </w:style>
-  <w:style w:type="character" w:customStyle="1" w:styleId="a5">
-    <w:name w:val="页眉 字符"/>
-    <w:basedOn w:val="a0"/>
-    <w:link w:val="a4"/>
+  <w:style w:type="character" w:customStyle="1" w:styleId="HeaderChar">
+    <w:name w:val="Header Char"/>
+    <w:basedOn w:val="DefaultParagraphFont"/>
+    <w:link w:val="Header"/>
     <w:uiPriority w:val="99"/>
     <w:rsid w:val="0052573D"/>
     <w:rPr>
@@ -1705,10 +1736,10 @@
       <w:lang w:eastAsia="en-US"/>
     </w:rPr>
   </w:style>
-  <w:style w:type="paragraph" w:styleId="a6">
+  <w:style w:type="paragraph" w:styleId="Footer">
     <w:name w:val="footer"/>
-    <w:basedOn w:val="a"/>
-    <w:link w:val="a7"/>
+    <w:basedOn w:val="Normal"/>
+    <w:link w:val="FooterChar"/>
     <w:uiPriority w:val="99"/>
     <w:unhideWhenUsed/>
     <w:rsid w:val="0052573D"/>
@@ -1719,10 +1750,10 @@
       </w:tabs>
     </w:pPr>
   </w:style>
-  <w:style w:type="character" w:customStyle="1" w:styleId="a7">
-    <w:name w:val="页脚 字符"/>
-    <w:basedOn w:val="a0"/>
-    <w:link w:val="a6"/>
+  <w:style w:type="character" w:customStyle="1" w:styleId="FooterChar">
+    <w:name w:val="Footer Char"/>
+    <w:basedOn w:val="DefaultParagraphFont"/>
+    <w:link w:val="Footer"/>
     <w:uiPriority w:val="99"/>
     <w:rsid w:val="0052573D"/>
     <w:rPr>
@@ -1732,7 +1763,7 @@
       <w:lang w:eastAsia="en-US"/>
     </w:rPr>
   </w:style>
-  <w:style w:type="paragraph" w:styleId="a8">
+  <w:style w:type="paragraph" w:styleId="NoSpacing">
     <w:name w:val="No Spacing"/>
     <w:uiPriority w:val="1"/>
     <w:qFormat/>
@@ -1747,9 +1778,9 @@
       <w:lang w:eastAsia="en-US"/>
     </w:rPr>
   </w:style>
-  <w:style w:type="paragraph" w:styleId="a9">
+  <w:style w:type="paragraph" w:styleId="ListParagraph">
     <w:name w:val="List Paragraph"/>
-    <w:basedOn w:val="a"/>
+    <w:basedOn w:val="Normal"/>
     <w:uiPriority w:val="34"/>
     <w:qFormat/>
     <w:rsid w:val="004A310B"/>

</xml_diff>